<commit_message>
edelleen muutettu  määrittelytiedostoja (2)
</commit_message>
<xml_diff>
--- a/Muistilista_maarittely.docx
+++ b/Muistilista_maarittely.docx
@@ -4122,7 +4122,7 @@
           <wp:inline distT="0" distB="0" distL="0" distR="0">
             <wp:extent cx="3474518" cy="1920409"/>
             <wp:effectExtent l="0" t="0" r="0" b="0"/>
-            <wp:docPr id="4" name="Objekti 1"/>
+            <wp:docPr id="1" name="Objekti 1"/>
             <wp:cNvGraphicFramePr/>
             <a:graphic xmlns:a="http://schemas.openxmlformats.org/drawingml/2006/main">
               <a:graphicData uri="http://schemas.openxmlformats.org/drawingml/2006/lockedCanvas">
@@ -4906,9 +4906,9 @@
       <w:r>
         <w:drawing>
           <wp:inline distT="0" distB="0" distL="0" distR="0">
-            <wp:extent cx="4364765" cy="3177644"/>
+            <wp:extent cx="5184576" cy="3177644"/>
             <wp:effectExtent l="19050" t="0" r="0" b="0"/>
-            <wp:docPr id="5" name="Objekti 2"/>
+            <wp:docPr id="3" name="Objekti 2"/>
             <wp:cNvGraphicFramePr/>
             <a:graphic xmlns:a="http://schemas.openxmlformats.org/drawingml/2006/main">
               <a:graphicData uri="http://schemas.openxmlformats.org/drawingml/2006/lockedCanvas">
@@ -4920,9 +4920,9 @@
                   <a:grpSpPr>
                     <a:xfrm>
                       <a:off x="0" y="0"/>
-                      <a:ext cx="4364765" cy="3177644"/>
+                      <a:ext cx="5184576" cy="3177644"/>
                       <a:chOff x="827584" y="2996952"/>
-                      <a:chExt cx="4364765" cy="3177644"/>
+                      <a:chExt cx="5184576" cy="3177644"/>
                     </a:xfrm>
                   </a:grpSpPr>
                   <a:sp>
@@ -7240,6 +7240,309 @@
                       </a:fontRef>
                     </a:style>
                   </a:cxnSp>
+                  <a:sp>
+                    <a:nvSpPr>
+                      <a:cNvPr id="39" name="Tekstikehys 38"/>
+                      <a:cNvSpPr txBox="1"/>
+                    </a:nvSpPr>
+                    <a:spPr>
+                      <a:xfrm>
+                        <a:off x="3923928" y="5301208"/>
+                        <a:ext cx="825034" cy="369332"/>
+                      </a:xfrm>
+                      <a:prstGeom prst="rect">
+                        <a:avLst/>
+                      </a:prstGeom>
+                      <a:noFill/>
+                      <a:ln>
+                        <a:solidFill>
+                          <a:schemeClr val="tx1"/>
+                        </a:solidFill>
+                      </a:ln>
+                    </a:spPr>
+                    <a:txSp>
+                      <a:txBody>
+                        <a:bodyPr wrap="none" rtlCol="0">
+                          <a:spAutoFit/>
+                        </a:bodyPr>
+                        <a:lstStyle>
+                          <a:defPPr>
+                            <a:defRPr lang="fi-FI"/>
+                          </a:defPPr>
+                          <a:lvl1pPr marL="0" algn="l" defTabSz="914400" rtl="0" eaLnBrk="1" latinLnBrk="0" hangingPunct="1">
+                            <a:defRPr sz="1800" kern="1200">
+                              <a:solidFill>
+                                <a:schemeClr val="tx1"/>
+                              </a:solidFill>
+                              <a:latin typeface="+mn-lt"/>
+                              <a:ea typeface="+mn-ea"/>
+                              <a:cs typeface="+mn-cs"/>
+                            </a:defRPr>
+                          </a:lvl1pPr>
+                          <a:lvl2pPr marL="457200" algn="l" defTabSz="914400" rtl="0" eaLnBrk="1" latinLnBrk="0" hangingPunct="1">
+                            <a:defRPr sz="1800" kern="1200">
+                              <a:solidFill>
+                                <a:schemeClr val="tx1"/>
+                              </a:solidFill>
+                              <a:latin typeface="+mn-lt"/>
+                              <a:ea typeface="+mn-ea"/>
+                              <a:cs typeface="+mn-cs"/>
+                            </a:defRPr>
+                          </a:lvl2pPr>
+                          <a:lvl3pPr marL="914400" algn="l" defTabSz="914400" rtl="0" eaLnBrk="1" latinLnBrk="0" hangingPunct="1">
+                            <a:defRPr sz="1800" kern="1200">
+                              <a:solidFill>
+                                <a:schemeClr val="tx1"/>
+                              </a:solidFill>
+                              <a:latin typeface="+mn-lt"/>
+                              <a:ea typeface="+mn-ea"/>
+                              <a:cs typeface="+mn-cs"/>
+                            </a:defRPr>
+                          </a:lvl3pPr>
+                          <a:lvl4pPr marL="1371600" algn="l" defTabSz="914400" rtl="0" eaLnBrk="1" latinLnBrk="0" hangingPunct="1">
+                            <a:defRPr sz="1800" kern="1200">
+                              <a:solidFill>
+                                <a:schemeClr val="tx1"/>
+                              </a:solidFill>
+                              <a:latin typeface="+mn-lt"/>
+                              <a:ea typeface="+mn-ea"/>
+                              <a:cs typeface="+mn-cs"/>
+                            </a:defRPr>
+                          </a:lvl4pPr>
+                          <a:lvl5pPr marL="1828800" algn="l" defTabSz="914400" rtl="0" eaLnBrk="1" latinLnBrk="0" hangingPunct="1">
+                            <a:defRPr sz="1800" kern="1200">
+                              <a:solidFill>
+                                <a:schemeClr val="tx1"/>
+                              </a:solidFill>
+                              <a:latin typeface="+mn-lt"/>
+                              <a:ea typeface="+mn-ea"/>
+                              <a:cs typeface="+mn-cs"/>
+                            </a:defRPr>
+                          </a:lvl5pPr>
+                          <a:lvl6pPr marL="2286000" algn="l" defTabSz="914400" rtl="0" eaLnBrk="1" latinLnBrk="0" hangingPunct="1">
+                            <a:defRPr sz="1800" kern="1200">
+                              <a:solidFill>
+                                <a:schemeClr val="tx1"/>
+                              </a:solidFill>
+                              <a:latin typeface="+mn-lt"/>
+                              <a:ea typeface="+mn-ea"/>
+                              <a:cs typeface="+mn-cs"/>
+                            </a:defRPr>
+                          </a:lvl6pPr>
+                          <a:lvl7pPr marL="2743200" algn="l" defTabSz="914400" rtl="0" eaLnBrk="1" latinLnBrk="0" hangingPunct="1">
+                            <a:defRPr sz="1800" kern="1200">
+                              <a:solidFill>
+                                <a:schemeClr val="tx1"/>
+                              </a:solidFill>
+                              <a:latin typeface="+mn-lt"/>
+                              <a:ea typeface="+mn-ea"/>
+                              <a:cs typeface="+mn-cs"/>
+                            </a:defRPr>
+                          </a:lvl7pPr>
+                          <a:lvl8pPr marL="3200400" algn="l" defTabSz="914400" rtl="0" eaLnBrk="1" latinLnBrk="0" hangingPunct="1">
+                            <a:defRPr sz="1800" kern="1200">
+                              <a:solidFill>
+                                <a:schemeClr val="tx1"/>
+                              </a:solidFill>
+                              <a:latin typeface="+mn-lt"/>
+                              <a:ea typeface="+mn-ea"/>
+                              <a:cs typeface="+mn-cs"/>
+                            </a:defRPr>
+                          </a:lvl8pPr>
+                          <a:lvl9pPr marL="3657600" algn="l" defTabSz="914400" rtl="0" eaLnBrk="1" latinLnBrk="0" hangingPunct="1">
+                            <a:defRPr sz="1800" kern="1200">
+                              <a:solidFill>
+                                <a:schemeClr val="tx1"/>
+                              </a:solidFill>
+                              <a:latin typeface="+mn-lt"/>
+                              <a:ea typeface="+mn-ea"/>
+                              <a:cs typeface="+mn-cs"/>
+                            </a:defRPr>
+                          </a:lvl9pPr>
+                        </a:lstStyle>
+                        <a:p>
+                          <a:r>
+                            <a:rPr lang="fi-FI" dirty="0" smtClean="0"/>
+                            <a:t>Lopeta</a:t>
+                          </a:r>
+                          <a:endParaRPr lang="fi-FI" dirty="0"/>
+                        </a:p>
+                      </a:txBody>
+                      <a:useSpRect/>
+                    </a:txSp>
+                  </a:sp>
+                  <a:sp>
+                    <a:nvSpPr>
+                      <a:cNvPr id="40" name="Ellipsi 39"/>
+                      <a:cNvSpPr/>
+                    </a:nvSpPr>
+                    <a:spPr>
+                      <a:xfrm>
+                        <a:off x="5724128" y="5373216"/>
+                        <a:ext cx="288032" cy="288032"/>
+                      </a:xfrm>
+                      <a:prstGeom prst="ellipse">
+                        <a:avLst/>
+                      </a:prstGeom>
+                      <a:noFill/>
+                    </a:spPr>
+                    <a:txSp>
+                      <a:txBody>
+                        <a:bodyPr rtlCol="0" anchor="ctr"/>
+                        <a:lstStyle>
+                          <a:defPPr>
+                            <a:defRPr lang="fi-FI"/>
+                          </a:defPPr>
+                          <a:lvl1pPr marL="0" algn="l" defTabSz="914400" rtl="0" eaLnBrk="1" latinLnBrk="0" hangingPunct="1">
+                            <a:defRPr sz="1800" kern="1200">
+                              <a:solidFill>
+                                <a:schemeClr val="lt1"/>
+                              </a:solidFill>
+                              <a:latin typeface="+mn-lt"/>
+                              <a:ea typeface="+mn-ea"/>
+                              <a:cs typeface="+mn-cs"/>
+                            </a:defRPr>
+                          </a:lvl1pPr>
+                          <a:lvl2pPr marL="457200" algn="l" defTabSz="914400" rtl="0" eaLnBrk="1" latinLnBrk="0" hangingPunct="1">
+                            <a:defRPr sz="1800" kern="1200">
+                              <a:solidFill>
+                                <a:schemeClr val="lt1"/>
+                              </a:solidFill>
+                              <a:latin typeface="+mn-lt"/>
+                              <a:ea typeface="+mn-ea"/>
+                              <a:cs typeface="+mn-cs"/>
+                            </a:defRPr>
+                          </a:lvl2pPr>
+                          <a:lvl3pPr marL="914400" algn="l" defTabSz="914400" rtl="0" eaLnBrk="1" latinLnBrk="0" hangingPunct="1">
+                            <a:defRPr sz="1800" kern="1200">
+                              <a:solidFill>
+                                <a:schemeClr val="lt1"/>
+                              </a:solidFill>
+                              <a:latin typeface="+mn-lt"/>
+                              <a:ea typeface="+mn-ea"/>
+                              <a:cs typeface="+mn-cs"/>
+                            </a:defRPr>
+                          </a:lvl3pPr>
+                          <a:lvl4pPr marL="1371600" algn="l" defTabSz="914400" rtl="0" eaLnBrk="1" latinLnBrk="0" hangingPunct="1">
+                            <a:defRPr sz="1800" kern="1200">
+                              <a:solidFill>
+                                <a:schemeClr val="lt1"/>
+                              </a:solidFill>
+                              <a:latin typeface="+mn-lt"/>
+                              <a:ea typeface="+mn-ea"/>
+                              <a:cs typeface="+mn-cs"/>
+                            </a:defRPr>
+                          </a:lvl4pPr>
+                          <a:lvl5pPr marL="1828800" algn="l" defTabSz="914400" rtl="0" eaLnBrk="1" latinLnBrk="0" hangingPunct="1">
+                            <a:defRPr sz="1800" kern="1200">
+                              <a:solidFill>
+                                <a:schemeClr val="lt1"/>
+                              </a:solidFill>
+                              <a:latin typeface="+mn-lt"/>
+                              <a:ea typeface="+mn-ea"/>
+                              <a:cs typeface="+mn-cs"/>
+                            </a:defRPr>
+                          </a:lvl5pPr>
+                          <a:lvl6pPr marL="2286000" algn="l" defTabSz="914400" rtl="0" eaLnBrk="1" latinLnBrk="0" hangingPunct="1">
+                            <a:defRPr sz="1800" kern="1200">
+                              <a:solidFill>
+                                <a:schemeClr val="lt1"/>
+                              </a:solidFill>
+                              <a:latin typeface="+mn-lt"/>
+                              <a:ea typeface="+mn-ea"/>
+                              <a:cs typeface="+mn-cs"/>
+                            </a:defRPr>
+                          </a:lvl6pPr>
+                          <a:lvl7pPr marL="2743200" algn="l" defTabSz="914400" rtl="0" eaLnBrk="1" latinLnBrk="0" hangingPunct="1">
+                            <a:defRPr sz="1800" kern="1200">
+                              <a:solidFill>
+                                <a:schemeClr val="lt1"/>
+                              </a:solidFill>
+                              <a:latin typeface="+mn-lt"/>
+                              <a:ea typeface="+mn-ea"/>
+                              <a:cs typeface="+mn-cs"/>
+                            </a:defRPr>
+                          </a:lvl7pPr>
+                          <a:lvl8pPr marL="3200400" algn="l" defTabSz="914400" rtl="0" eaLnBrk="1" latinLnBrk="0" hangingPunct="1">
+                            <a:defRPr sz="1800" kern="1200">
+                              <a:solidFill>
+                                <a:schemeClr val="lt1"/>
+                              </a:solidFill>
+                              <a:latin typeface="+mn-lt"/>
+                              <a:ea typeface="+mn-ea"/>
+                              <a:cs typeface="+mn-cs"/>
+                            </a:defRPr>
+                          </a:lvl8pPr>
+                          <a:lvl9pPr marL="3657600" algn="l" defTabSz="914400" rtl="0" eaLnBrk="1" latinLnBrk="0" hangingPunct="1">
+                            <a:defRPr sz="1800" kern="1200">
+                              <a:solidFill>
+                                <a:schemeClr val="lt1"/>
+                              </a:solidFill>
+                              <a:latin typeface="+mn-lt"/>
+                              <a:ea typeface="+mn-ea"/>
+                              <a:cs typeface="+mn-cs"/>
+                            </a:defRPr>
+                          </a:lvl9pPr>
+                        </a:lstStyle>
+                        <a:p>
+                          <a:pPr algn="ctr"/>
+                          <a:endParaRPr lang="fi-FI"/>
+                        </a:p>
+                      </a:txBody>
+                      <a:useSpRect/>
+                    </a:txSp>
+                    <a:style>
+                      <a:lnRef idx="2">
+                        <a:schemeClr val="accent1">
+                          <a:shade val="50000"/>
+                        </a:schemeClr>
+                      </a:lnRef>
+                      <a:fillRef idx="1">
+                        <a:schemeClr val="accent1"/>
+                      </a:fillRef>
+                      <a:effectRef idx="0">
+                        <a:schemeClr val="accent1"/>
+                      </a:effectRef>
+                      <a:fontRef idx="minor">
+                        <a:schemeClr val="lt1"/>
+                      </a:fontRef>
+                    </a:style>
+                  </a:sp>
+                  <a:cxnSp>
+                    <a:nvCxnSpPr>
+                      <a:cNvPr id="43" name="Suora nuoliyhdysviiva 42"/>
+                      <a:cNvCxnSpPr>
+                        <a:stCxn id="39" idx="3"/>
+                        <a:endCxn id="40" idx="2"/>
+                      </a:cNvCxnSpPr>
+                    </a:nvCxnSpPr>
+                    <a:spPr>
+                      <a:xfrm>
+                        <a:off x="4748962" y="5485874"/>
+                        <a:ext cx="975166" cy="31358"/>
+                      </a:xfrm>
+                      <a:prstGeom prst="straightConnector1">
+                        <a:avLst/>
+                      </a:prstGeom>
+                      <a:ln>
+                        <a:tailEnd type="arrow"/>
+                      </a:ln>
+                    </a:spPr>
+                    <a:style>
+                      <a:lnRef idx="1">
+                        <a:schemeClr val="accent1"/>
+                      </a:lnRef>
+                      <a:fillRef idx="0">
+                        <a:schemeClr val="accent1"/>
+                      </a:fillRef>
+                      <a:effectRef idx="0">
+                        <a:schemeClr val="accent1"/>
+                      </a:effectRef>
+                      <a:fontRef idx="minor">
+                        <a:schemeClr val="tx1"/>
+                      </a:fontRef>
+                    </a:style>
+                  </a:cxnSp>
                 </lc:lockedCanvas>
               </a:graphicData>
             </a:graphic>
@@ -7248,7 +7551,1308 @@
       </w:r>
     </w:p>
     <w:p/>
-    <w:p/>
+    <w:p>
+      <w:pPr>
+        <w:rPr>
+          <w:rFonts w:asciiTheme="majorHAnsi" w:eastAsiaTheme="majorEastAsia" w:hAnsiTheme="majorHAnsi" w:cstheme="majorBidi"/>
+          <w:b/>
+          <w:bCs/>
+          <w:color w:val="365F91" w:themeColor="accent1" w:themeShade="BF"/>
+          <w:sz w:val="28"/>
+          <w:szCs w:val="28"/>
+        </w:rPr>
+      </w:pPr>
+      <w:r>
+        <w:br w:type="page"/>
+      </w:r>
+    </w:p>
+    <w:p>
+      <w:pPr>
+        <w:pStyle w:val="Otsikko1"/>
+        <w:spacing w:after="240"/>
+      </w:pPr>
+      <w:r>
+        <w:lastRenderedPageBreak/>
+        <w:t>”Mini-toiminnallisuus”</w:t>
+      </w:r>
+    </w:p>
+    <w:p>
+      <w:pPr>
+        <w:pStyle w:val="Luettelokappale"/>
+        <w:numPr>
+          <w:ilvl w:val="0"/>
+          <w:numId w:val="6"/>
+        </w:numPr>
+        <w:rPr>
+          <w:rFonts w:ascii="Times New Roman" w:hAnsi="Times New Roman"/>
+          <w:sz w:val="24"/>
+          <w:szCs w:val="24"/>
+        </w:rPr>
+      </w:pPr>
+      <w:r>
+        <w:rPr>
+          <w:rFonts w:ascii="Times New Roman" w:hAnsi="Times New Roman"/>
+          <w:sz w:val="24"/>
+          <w:szCs w:val="24"/>
+        </w:rPr>
+        <w:t>Avaa aloitussivu</w:t>
+      </w:r>
+      <w:r>
+        <w:rPr>
+          <w:rFonts w:ascii="Times New Roman" w:hAnsi="Times New Roman"/>
+          <w:sz w:val="24"/>
+          <w:szCs w:val="24"/>
+        </w:rPr>
+        <w:t xml:space="preserve"> (I)</w:t>
+      </w:r>
+      <w:r>
+        <w:rPr>
+          <w:rFonts w:ascii="Times New Roman" w:hAnsi="Times New Roman"/>
+          <w:sz w:val="24"/>
+          <w:szCs w:val="24"/>
+        </w:rPr>
+        <w:t xml:space="preserve">, jolla näytetään henkilölista. </w:t>
+      </w:r>
+      <w:r>
+        <w:rPr>
+          <w:rFonts w:ascii="Times New Roman" w:hAnsi="Times New Roman"/>
+          <w:sz w:val="24"/>
+          <w:szCs w:val="24"/>
+        </w:rPr>
+        <w:t xml:space="preserve">Joka rivillä on </w:t>
+      </w:r>
+      <w:proofErr w:type="spellStart"/>
+      <w:r>
+        <w:rPr>
+          <w:rFonts w:ascii="Times New Roman" w:hAnsi="Times New Roman"/>
+          <w:sz w:val="24"/>
+          <w:szCs w:val="24"/>
+        </w:rPr>
+        <w:t>Valitse-</w:t>
+      </w:r>
+      <w:r>
+        <w:rPr>
+          <w:rFonts w:ascii="Times New Roman" w:hAnsi="Times New Roman"/>
+          <w:sz w:val="24"/>
+          <w:szCs w:val="24"/>
+        </w:rPr>
+        <w:t>painonappi</w:t>
+      </w:r>
+      <w:proofErr w:type="spellEnd"/>
+      <w:r>
+        <w:rPr>
+          <w:rFonts w:ascii="Times New Roman" w:hAnsi="Times New Roman"/>
+          <w:sz w:val="24"/>
+          <w:szCs w:val="24"/>
+        </w:rPr>
+        <w:t xml:space="preserve"> seuraavalle sivulle siirtymistä varten.</w:t>
+      </w:r>
+    </w:p>
+    <w:p>
+      <w:pPr>
+        <w:pStyle w:val="Luettelokappale"/>
+        <w:numPr>
+          <w:ilvl w:val="0"/>
+          <w:numId w:val="6"/>
+        </w:numPr>
+        <w:rPr>
+          <w:rFonts w:ascii="Times New Roman" w:hAnsi="Times New Roman"/>
+          <w:sz w:val="24"/>
+          <w:szCs w:val="24"/>
+        </w:rPr>
+      </w:pPr>
+      <w:r>
+        <w:rPr>
+          <w:rFonts w:ascii="Times New Roman" w:hAnsi="Times New Roman"/>
+          <w:sz w:val="24"/>
+          <w:szCs w:val="24"/>
+        </w:rPr>
+        <w:t>Sivu</w:t>
+      </w:r>
+      <w:r>
+        <w:rPr>
+          <w:rFonts w:ascii="Times New Roman" w:hAnsi="Times New Roman"/>
+          <w:sz w:val="24"/>
+          <w:szCs w:val="24"/>
+        </w:rPr>
+        <w:t xml:space="preserve"> (II)</w:t>
+      </w:r>
+      <w:r>
+        <w:rPr>
+          <w:rFonts w:ascii="Times New Roman" w:hAnsi="Times New Roman"/>
+          <w:sz w:val="24"/>
+          <w:szCs w:val="24"/>
+        </w:rPr>
+        <w:t xml:space="preserve">, jolla näytetään valitun henkilön askareet tärkeysjärjestyksessä. </w:t>
+      </w:r>
+      <w:r>
+        <w:rPr>
+          <w:rFonts w:ascii="Times New Roman" w:hAnsi="Times New Roman"/>
+          <w:sz w:val="24"/>
+          <w:szCs w:val="24"/>
+        </w:rPr>
+        <w:t>Taulukon alla o</w:t>
+      </w:r>
+      <w:r>
+        <w:rPr>
+          <w:rFonts w:ascii="Times New Roman" w:hAnsi="Times New Roman"/>
+          <w:sz w:val="24"/>
+          <w:szCs w:val="24"/>
+        </w:rPr>
+        <w:t xml:space="preserve">n </w:t>
+      </w:r>
+      <w:proofErr w:type="spellStart"/>
+      <w:r>
+        <w:rPr>
+          <w:rFonts w:ascii="Times New Roman" w:hAnsi="Times New Roman"/>
+          <w:sz w:val="24"/>
+          <w:szCs w:val="24"/>
+        </w:rPr>
+        <w:t>Lisää-</w:t>
+      </w:r>
+      <w:r>
+        <w:rPr>
+          <w:rFonts w:ascii="Times New Roman" w:hAnsi="Times New Roman"/>
+          <w:sz w:val="24"/>
+          <w:szCs w:val="24"/>
+        </w:rPr>
+        <w:t>painonappi</w:t>
+      </w:r>
+      <w:proofErr w:type="spellEnd"/>
+      <w:r>
+        <w:rPr>
+          <w:rFonts w:ascii="Times New Roman" w:hAnsi="Times New Roman"/>
+          <w:sz w:val="24"/>
+          <w:szCs w:val="24"/>
+        </w:rPr>
+        <w:t xml:space="preserve">. Joka rivillä on </w:t>
+      </w:r>
+      <w:proofErr w:type="spellStart"/>
+      <w:r>
+        <w:rPr>
+          <w:rFonts w:ascii="Times New Roman" w:hAnsi="Times New Roman"/>
+          <w:sz w:val="24"/>
+          <w:szCs w:val="24"/>
+        </w:rPr>
+        <w:t>Muuta-</w:t>
+      </w:r>
+      <w:proofErr w:type="spellEnd"/>
+      <w:r>
+        <w:rPr>
+          <w:rFonts w:ascii="Times New Roman" w:hAnsi="Times New Roman"/>
+          <w:sz w:val="24"/>
+          <w:szCs w:val="24"/>
+        </w:rPr>
+        <w:t xml:space="preserve"> ja </w:t>
+      </w:r>
+      <w:proofErr w:type="spellStart"/>
+      <w:r>
+        <w:rPr>
+          <w:rFonts w:ascii="Times New Roman" w:hAnsi="Times New Roman"/>
+          <w:sz w:val="24"/>
+          <w:szCs w:val="24"/>
+        </w:rPr>
+        <w:t>Poista-</w:t>
+      </w:r>
+      <w:r>
+        <w:rPr>
+          <w:rFonts w:ascii="Times New Roman" w:hAnsi="Times New Roman"/>
+          <w:sz w:val="24"/>
+          <w:szCs w:val="24"/>
+        </w:rPr>
+        <w:t>painonapit</w:t>
+      </w:r>
+      <w:proofErr w:type="spellEnd"/>
+      <w:r>
+        <w:rPr>
+          <w:rFonts w:ascii="Times New Roman" w:hAnsi="Times New Roman"/>
+          <w:sz w:val="24"/>
+          <w:szCs w:val="24"/>
+        </w:rPr>
+        <w:t>.</w:t>
+      </w:r>
+      <w:r>
+        <w:rPr>
+          <w:rFonts w:ascii="Times New Roman" w:hAnsi="Times New Roman"/>
+          <w:sz w:val="24"/>
+          <w:szCs w:val="24"/>
+        </w:rPr>
+        <w:t xml:space="preserve"> Sivulla on myös </w:t>
+      </w:r>
+      <w:proofErr w:type="spellStart"/>
+      <w:r>
+        <w:rPr>
+          <w:rFonts w:ascii="Times New Roman" w:hAnsi="Times New Roman"/>
+          <w:sz w:val="24"/>
+          <w:szCs w:val="24"/>
+        </w:rPr>
+        <w:t>Lopeta-</w:t>
+      </w:r>
+      <w:r>
+        <w:rPr>
+          <w:rFonts w:ascii="Times New Roman" w:hAnsi="Times New Roman"/>
+          <w:sz w:val="24"/>
+          <w:szCs w:val="24"/>
+        </w:rPr>
+        <w:t>painonappi</w:t>
+      </w:r>
+      <w:proofErr w:type="spellEnd"/>
+      <w:r>
+        <w:rPr>
+          <w:rFonts w:ascii="Times New Roman" w:hAnsi="Times New Roman"/>
+          <w:sz w:val="24"/>
+          <w:szCs w:val="24"/>
+        </w:rPr>
+        <w:t>.</w:t>
+      </w:r>
+    </w:p>
+    <w:p>
+      <w:pPr>
+        <w:pStyle w:val="Luettelokappale"/>
+        <w:numPr>
+          <w:ilvl w:val="0"/>
+          <w:numId w:val="6"/>
+        </w:numPr>
+        <w:rPr>
+          <w:rFonts w:ascii="Times New Roman" w:hAnsi="Times New Roman"/>
+          <w:sz w:val="24"/>
+          <w:szCs w:val="24"/>
+        </w:rPr>
+      </w:pPr>
+      <w:proofErr w:type="spellStart"/>
+      <w:r>
+        <w:rPr>
+          <w:rFonts w:ascii="Times New Roman" w:hAnsi="Times New Roman"/>
+          <w:sz w:val="24"/>
+          <w:szCs w:val="24"/>
+        </w:rPr>
+        <w:t>Lisää-</w:t>
+      </w:r>
+      <w:r>
+        <w:rPr>
+          <w:rFonts w:ascii="Times New Roman" w:hAnsi="Times New Roman"/>
+          <w:sz w:val="24"/>
+          <w:szCs w:val="24"/>
+        </w:rPr>
+        <w:t>painonappi</w:t>
+      </w:r>
+      <w:proofErr w:type="spellEnd"/>
+      <w:r>
+        <w:rPr>
+          <w:rFonts w:ascii="Times New Roman" w:hAnsi="Times New Roman"/>
+          <w:sz w:val="24"/>
+          <w:szCs w:val="24"/>
+        </w:rPr>
+        <w:t xml:space="preserve"> avaa </w:t>
+      </w:r>
+      <w:r>
+        <w:rPr>
+          <w:rFonts w:ascii="Times New Roman" w:hAnsi="Times New Roman"/>
+          <w:sz w:val="24"/>
+          <w:szCs w:val="24"/>
+        </w:rPr>
+        <w:t>sivun</w:t>
+      </w:r>
+      <w:r>
+        <w:rPr>
+          <w:rFonts w:ascii="Times New Roman" w:hAnsi="Times New Roman"/>
+          <w:sz w:val="24"/>
+          <w:szCs w:val="24"/>
+        </w:rPr>
+        <w:t xml:space="preserve"> (III)</w:t>
+      </w:r>
+      <w:r>
+        <w:rPr>
+          <w:rFonts w:ascii="Times New Roman" w:hAnsi="Times New Roman"/>
+          <w:sz w:val="24"/>
+          <w:szCs w:val="24"/>
+        </w:rPr>
+        <w:t xml:space="preserve">, johon voi syöttää uuden askareen. </w:t>
+      </w:r>
+      <w:proofErr w:type="spellStart"/>
+      <w:r>
+        <w:rPr>
+          <w:rFonts w:ascii="Times New Roman" w:hAnsi="Times New Roman"/>
+          <w:sz w:val="24"/>
+          <w:szCs w:val="24"/>
+        </w:rPr>
+        <w:t>Henkilö-id</w:t>
+      </w:r>
+      <w:proofErr w:type="spellEnd"/>
+      <w:r>
+        <w:rPr>
+          <w:rFonts w:ascii="Times New Roman" w:hAnsi="Times New Roman"/>
+          <w:sz w:val="24"/>
+          <w:szCs w:val="24"/>
+        </w:rPr>
+        <w:t xml:space="preserve"> alustetaan automaattise</w:t>
+      </w:r>
+      <w:r>
+        <w:rPr>
+          <w:rFonts w:ascii="Times New Roman" w:hAnsi="Times New Roman"/>
+          <w:sz w:val="24"/>
+          <w:szCs w:val="24"/>
+        </w:rPr>
+        <w:t xml:space="preserve">sti oikeaksi. Kysytään OK /Peru. </w:t>
+      </w:r>
+    </w:p>
+    <w:p>
+      <w:pPr>
+        <w:pStyle w:val="Luettelokappale"/>
+        <w:numPr>
+          <w:ilvl w:val="1"/>
+          <w:numId w:val="6"/>
+        </w:numPr>
+        <w:rPr>
+          <w:rFonts w:ascii="Times New Roman" w:hAnsi="Times New Roman"/>
+          <w:sz w:val="24"/>
+          <w:szCs w:val="24"/>
+        </w:rPr>
+      </w:pPr>
+      <w:r>
+        <w:rPr>
+          <w:rFonts w:ascii="Times New Roman" w:hAnsi="Times New Roman"/>
+          <w:sz w:val="24"/>
+          <w:szCs w:val="24"/>
+        </w:rPr>
+        <w:t>Jos vastaus on OK, tarkistetaan, että kaikki kentät on täytetty. Jos näin on, tallennetaan syöte kantaan ja palataan sivulle (II). Jos kaikki</w:t>
+      </w:r>
+      <w:r>
+        <w:rPr>
+          <w:rFonts w:ascii="Times New Roman" w:hAnsi="Times New Roman"/>
+          <w:sz w:val="24"/>
+          <w:szCs w:val="24"/>
+        </w:rPr>
+        <w:t>a kenttiä ei</w:t>
+      </w:r>
+      <w:r>
+        <w:rPr>
+          <w:rFonts w:ascii="Times New Roman" w:hAnsi="Times New Roman"/>
+          <w:sz w:val="24"/>
+          <w:szCs w:val="24"/>
+        </w:rPr>
+        <w:t xml:space="preserve"> ole täytetty, annetaan virhe</w:t>
+      </w:r>
+      <w:r>
+        <w:rPr>
+          <w:rFonts w:ascii="Times New Roman" w:hAnsi="Times New Roman"/>
+          <w:sz w:val="24"/>
+          <w:szCs w:val="24"/>
+        </w:rPr>
+        <w:t>ilmoitus ja palataan sivulle</w:t>
+      </w:r>
+      <w:r>
+        <w:rPr>
+          <w:rFonts w:ascii="Times New Roman" w:hAnsi="Times New Roman"/>
+          <w:sz w:val="24"/>
+          <w:szCs w:val="24"/>
+        </w:rPr>
+        <w:t xml:space="preserve"> (III). </w:t>
+      </w:r>
+    </w:p>
+    <w:p>
+      <w:pPr>
+        <w:pStyle w:val="Luettelokappale"/>
+        <w:numPr>
+          <w:ilvl w:val="1"/>
+          <w:numId w:val="6"/>
+        </w:numPr>
+        <w:rPr>
+          <w:rFonts w:ascii="Times New Roman" w:hAnsi="Times New Roman"/>
+          <w:sz w:val="24"/>
+          <w:szCs w:val="24"/>
+        </w:rPr>
+      </w:pPr>
+      <w:r>
+        <w:rPr>
+          <w:rFonts w:ascii="Times New Roman" w:hAnsi="Times New Roman"/>
+          <w:sz w:val="24"/>
+          <w:szCs w:val="24"/>
+        </w:rPr>
+        <w:t>Jos valitaan Peru, siirrytään vain sivulle (II).</w:t>
+      </w:r>
+    </w:p>
+    <w:p>
+      <w:pPr>
+        <w:pStyle w:val="Luettelokappale"/>
+        <w:numPr>
+          <w:ilvl w:val="0"/>
+          <w:numId w:val="6"/>
+        </w:numPr>
+        <w:rPr>
+          <w:rFonts w:ascii="Times New Roman" w:hAnsi="Times New Roman"/>
+          <w:sz w:val="24"/>
+          <w:szCs w:val="24"/>
+        </w:rPr>
+      </w:pPr>
+      <w:proofErr w:type="spellStart"/>
+      <w:r>
+        <w:rPr>
+          <w:rFonts w:ascii="Times New Roman" w:hAnsi="Times New Roman"/>
+          <w:sz w:val="24"/>
+          <w:szCs w:val="24"/>
+        </w:rPr>
+        <w:t>Muuta-näppäin</w:t>
+      </w:r>
+      <w:proofErr w:type="spellEnd"/>
+      <w:r>
+        <w:rPr>
+          <w:rFonts w:ascii="Times New Roman" w:hAnsi="Times New Roman"/>
+          <w:sz w:val="24"/>
+          <w:szCs w:val="24"/>
+        </w:rPr>
+        <w:t xml:space="preserve"> avaa sivun</w:t>
+      </w:r>
+      <w:r>
+        <w:rPr>
+          <w:rFonts w:ascii="Times New Roman" w:hAnsi="Times New Roman"/>
+          <w:sz w:val="24"/>
+          <w:szCs w:val="24"/>
+        </w:rPr>
+        <w:t xml:space="preserve"> (IV</w:t>
+      </w:r>
+      <w:r>
+        <w:rPr>
+          <w:rFonts w:ascii="Times New Roman" w:hAnsi="Times New Roman"/>
+          <w:sz w:val="24"/>
+          <w:szCs w:val="24"/>
+        </w:rPr>
+        <w:t>), jossa näytetään ko. askareen tiedot. Nyt niitä voi muokata</w:t>
+      </w:r>
+      <w:r>
+        <w:rPr>
+          <w:rFonts w:ascii="Times New Roman" w:hAnsi="Times New Roman"/>
+          <w:sz w:val="24"/>
+          <w:szCs w:val="24"/>
+        </w:rPr>
+        <w:t>. Kysytään OK/Peru ja toimitaan, kuten kohdassa 3 yllä.</w:t>
+      </w:r>
+      <w:proofErr w:type="gramStart"/>
+      <w:r>
+        <w:rPr>
+          <w:rFonts w:ascii="Times New Roman" w:hAnsi="Times New Roman"/>
+          <w:sz w:val="24"/>
+          <w:szCs w:val="24"/>
+        </w:rPr>
+        <w:t xml:space="preserve"> </w:t>
+      </w:r>
+      <w:proofErr w:type="gramEnd"/>
+      <w:r>
+        <w:rPr>
+          <w:rFonts w:ascii="Times New Roman" w:hAnsi="Times New Roman"/>
+          <w:sz w:val="24"/>
+          <w:szCs w:val="24"/>
+        </w:rPr>
+        <w:t>Kysymys: voitaisiinko kohdat 3 ja 4 toteuttaa samalla näytöllä</w:t>
+      </w:r>
+      <w:r>
+        <w:rPr>
+          <w:rFonts w:ascii="Times New Roman" w:hAnsi="Times New Roman"/>
+          <w:sz w:val="24"/>
+          <w:szCs w:val="24"/>
+        </w:rPr>
+        <w:t xml:space="preserve"> eli voisiko sivu</w:t>
+      </w:r>
+      <w:r>
+        <w:rPr>
+          <w:rFonts w:ascii="Times New Roman" w:hAnsi="Times New Roman"/>
+          <w:sz w:val="24"/>
+          <w:szCs w:val="24"/>
+        </w:rPr>
+        <w:t>t (III) ja (IV) yhdistä</w:t>
+      </w:r>
+      <w:r>
+        <w:rPr>
+          <w:rFonts w:ascii="Times New Roman" w:hAnsi="Times New Roman"/>
+          <w:sz w:val="24"/>
+          <w:szCs w:val="24"/>
+        </w:rPr>
+        <w:t>ä samaksi sivuksi</w:t>
+      </w:r>
+      <w:r>
+        <w:rPr>
+          <w:rFonts w:ascii="Times New Roman" w:hAnsi="Times New Roman"/>
+          <w:sz w:val="24"/>
+          <w:szCs w:val="24"/>
+        </w:rPr>
+        <w:t>?</w:t>
+      </w:r>
+    </w:p>
+    <w:p>
+      <w:pPr>
+        <w:pStyle w:val="Luettelokappale"/>
+        <w:numPr>
+          <w:ilvl w:val="0"/>
+          <w:numId w:val="6"/>
+        </w:numPr>
+        <w:rPr>
+          <w:rFonts w:ascii="Times New Roman" w:hAnsi="Times New Roman"/>
+          <w:sz w:val="24"/>
+          <w:szCs w:val="24"/>
+        </w:rPr>
+      </w:pPr>
+      <w:proofErr w:type="spellStart"/>
+      <w:r>
+        <w:rPr>
+          <w:rFonts w:ascii="Times New Roman" w:hAnsi="Times New Roman"/>
+          <w:sz w:val="24"/>
+          <w:szCs w:val="24"/>
+        </w:rPr>
+        <w:t>Poista-</w:t>
+      </w:r>
+      <w:r>
+        <w:rPr>
+          <w:rFonts w:ascii="Times New Roman" w:hAnsi="Times New Roman"/>
+          <w:sz w:val="24"/>
+          <w:szCs w:val="24"/>
+        </w:rPr>
+        <w:t>painonappi</w:t>
+      </w:r>
+      <w:proofErr w:type="spellEnd"/>
+      <w:r>
+        <w:rPr>
+          <w:rFonts w:ascii="Times New Roman" w:hAnsi="Times New Roman"/>
+          <w:sz w:val="24"/>
+          <w:szCs w:val="24"/>
+        </w:rPr>
+        <w:t xml:space="preserve"> näyttää kysymyksen OK/Peru</w:t>
+      </w:r>
+      <w:r>
+        <w:rPr>
+          <w:rFonts w:ascii="Times New Roman" w:hAnsi="Times New Roman"/>
+          <w:sz w:val="24"/>
+          <w:szCs w:val="24"/>
+        </w:rPr>
+        <w:t xml:space="preserve"> sivulla (V).</w:t>
+      </w:r>
+    </w:p>
+    <w:p>
+      <w:pPr>
+        <w:pStyle w:val="Luettelokappale"/>
+        <w:numPr>
+          <w:ilvl w:val="1"/>
+          <w:numId w:val="6"/>
+        </w:numPr>
+        <w:rPr>
+          <w:rFonts w:ascii="Times New Roman" w:hAnsi="Times New Roman"/>
+          <w:sz w:val="24"/>
+          <w:szCs w:val="24"/>
+        </w:rPr>
+      </w:pPr>
+      <w:r>
+        <w:rPr>
+          <w:rFonts w:ascii="Times New Roman" w:hAnsi="Times New Roman"/>
+          <w:sz w:val="24"/>
+          <w:szCs w:val="24"/>
+        </w:rPr>
+        <w:t>Jos vastau</w:t>
+      </w:r>
+      <w:r>
+        <w:rPr>
+          <w:rFonts w:ascii="Times New Roman" w:hAnsi="Times New Roman"/>
+          <w:sz w:val="24"/>
+          <w:szCs w:val="24"/>
+        </w:rPr>
+        <w:t xml:space="preserve">s on </w:t>
+      </w:r>
+      <w:r>
+        <w:rPr>
+          <w:rFonts w:ascii="Times New Roman" w:hAnsi="Times New Roman"/>
+          <w:sz w:val="24"/>
+          <w:szCs w:val="24"/>
+        </w:rPr>
+        <w:t xml:space="preserve">OK, poistetaan rivi kannasta ja palataan näyttöön (II). </w:t>
+      </w:r>
+    </w:p>
+    <w:p>
+      <w:pPr>
+        <w:pStyle w:val="Luettelokappale"/>
+        <w:numPr>
+          <w:ilvl w:val="1"/>
+          <w:numId w:val="6"/>
+        </w:numPr>
+        <w:rPr>
+          <w:rFonts w:ascii="Times New Roman" w:hAnsi="Times New Roman"/>
+          <w:sz w:val="24"/>
+          <w:szCs w:val="24"/>
+        </w:rPr>
+      </w:pPr>
+      <w:r>
+        <w:rPr>
+          <w:rFonts w:ascii="Times New Roman" w:hAnsi="Times New Roman"/>
+          <w:sz w:val="24"/>
+          <w:szCs w:val="24"/>
+        </w:rPr>
+        <w:t>Jos vastaus on Peru, siirrytään vain sivulle</w:t>
+      </w:r>
+      <w:r>
+        <w:rPr>
+          <w:rFonts w:ascii="Times New Roman" w:hAnsi="Times New Roman"/>
+          <w:sz w:val="24"/>
+          <w:szCs w:val="24"/>
+        </w:rPr>
+        <w:t xml:space="preserve"> (II).</w:t>
+      </w:r>
+    </w:p>
+    <w:p>
+      <w:pPr>
+        <w:pStyle w:val="Luettelokappale"/>
+        <w:numPr>
+          <w:ilvl w:val="0"/>
+          <w:numId w:val="6"/>
+        </w:numPr>
+        <w:rPr>
+          <w:rFonts w:ascii="Times New Roman" w:hAnsi="Times New Roman"/>
+          <w:sz w:val="24"/>
+          <w:szCs w:val="24"/>
+        </w:rPr>
+      </w:pPr>
+      <w:r>
+        <w:rPr>
+          <w:rFonts w:ascii="Times New Roman" w:hAnsi="Times New Roman"/>
+          <w:sz w:val="24"/>
+          <w:szCs w:val="24"/>
+        </w:rPr>
+        <w:t xml:space="preserve">Jos sivulla (II) </w:t>
+      </w:r>
+      <w:r>
+        <w:rPr>
+          <w:rFonts w:ascii="Times New Roman" w:hAnsi="Times New Roman"/>
+          <w:sz w:val="24"/>
+          <w:szCs w:val="24"/>
+        </w:rPr>
+        <w:t xml:space="preserve">painetaan </w:t>
+      </w:r>
+      <w:proofErr w:type="spellStart"/>
+      <w:r>
+        <w:rPr>
+          <w:rFonts w:ascii="Times New Roman" w:hAnsi="Times New Roman"/>
+          <w:sz w:val="24"/>
+          <w:szCs w:val="24"/>
+        </w:rPr>
+        <w:t>Lopeta</w:t>
+      </w:r>
+      <w:r>
+        <w:rPr>
+          <w:rFonts w:ascii="Times New Roman" w:hAnsi="Times New Roman"/>
+          <w:sz w:val="24"/>
+          <w:szCs w:val="24"/>
+        </w:rPr>
+        <w:t>-</w:t>
+      </w:r>
+      <w:proofErr w:type="spellEnd"/>
+      <w:r>
+        <w:rPr>
+          <w:rFonts w:ascii="Times New Roman" w:hAnsi="Times New Roman"/>
+          <w:sz w:val="24"/>
+          <w:szCs w:val="24"/>
+        </w:rPr>
+        <w:t xml:space="preserve"> </w:t>
+      </w:r>
+      <w:r>
+        <w:rPr>
+          <w:rFonts w:ascii="Times New Roman" w:hAnsi="Times New Roman"/>
+          <w:sz w:val="24"/>
+          <w:szCs w:val="24"/>
+        </w:rPr>
+        <w:t>painonappia</w:t>
+      </w:r>
+      <w:r>
+        <w:rPr>
+          <w:rFonts w:ascii="Times New Roman" w:hAnsi="Times New Roman"/>
+          <w:sz w:val="24"/>
+          <w:szCs w:val="24"/>
+        </w:rPr>
+        <w:t>, ohjelman suoritus päättyy.</w:t>
+      </w:r>
+    </w:p>
+    <w:p>
+      <w:pPr>
+        <w:pStyle w:val="Otsikko1"/>
+        <w:spacing w:after="240"/>
+      </w:pPr>
+      <w:r>
+        <w:t>Toiminnallisuuden komponentteja</w:t>
+      </w:r>
+    </w:p>
+    <w:p>
+      <w:pPr>
+        <w:pStyle w:val="Luettelokappale"/>
+        <w:numPr>
+          <w:ilvl w:val="0"/>
+          <w:numId w:val="7"/>
+        </w:numPr>
+        <w:rPr>
+          <w:rFonts w:ascii="Times New Roman" w:hAnsi="Times New Roman"/>
+          <w:sz w:val="24"/>
+          <w:szCs w:val="24"/>
+        </w:rPr>
+      </w:pPr>
+      <w:proofErr w:type="gramStart"/>
+      <w:r>
+        <w:rPr>
+          <w:rFonts w:ascii="Times New Roman" w:hAnsi="Times New Roman"/>
+          <w:sz w:val="24"/>
+          <w:szCs w:val="24"/>
+        </w:rPr>
+        <w:t>Tietokannasta luettu tieto listana</w:t>
+      </w:r>
+      <w:r>
+        <w:rPr>
+          <w:rFonts w:ascii="Times New Roman" w:hAnsi="Times New Roman"/>
+          <w:sz w:val="24"/>
+          <w:szCs w:val="24"/>
+        </w:rPr>
+        <w:t>.</w:t>
+      </w:r>
+      <w:proofErr w:type="gramEnd"/>
+      <w:r>
+        <w:rPr>
+          <w:rFonts w:ascii="Times New Roman" w:hAnsi="Times New Roman"/>
+          <w:sz w:val="24"/>
+          <w:szCs w:val="24"/>
+        </w:rPr>
+        <w:t xml:space="preserve"> Esim. </w:t>
+      </w:r>
+    </w:p>
+    <w:p>
+      <w:pPr>
+        <w:pStyle w:val="Luettelokappale"/>
+        <w:numPr>
+          <w:ilvl w:val="1"/>
+          <w:numId w:val="7"/>
+        </w:numPr>
+        <w:rPr>
+          <w:rFonts w:ascii="Times New Roman" w:hAnsi="Times New Roman"/>
+          <w:sz w:val="24"/>
+          <w:szCs w:val="24"/>
+        </w:rPr>
+      </w:pPr>
+      <w:r>
+        <w:rPr>
+          <w:rFonts w:ascii="Times New Roman" w:hAnsi="Times New Roman"/>
+          <w:sz w:val="24"/>
+          <w:szCs w:val="24"/>
+        </w:rPr>
+        <w:t xml:space="preserve">sivu (I): henkilölista </w:t>
+      </w:r>
+    </w:p>
+    <w:p>
+      <w:pPr>
+        <w:pStyle w:val="Luettelokappale"/>
+        <w:numPr>
+          <w:ilvl w:val="1"/>
+          <w:numId w:val="7"/>
+        </w:numPr>
+        <w:rPr>
+          <w:rFonts w:ascii="Times New Roman" w:hAnsi="Times New Roman"/>
+          <w:sz w:val="24"/>
+          <w:szCs w:val="24"/>
+        </w:rPr>
+      </w:pPr>
+      <w:r>
+        <w:rPr>
+          <w:rFonts w:ascii="Times New Roman" w:hAnsi="Times New Roman"/>
+          <w:sz w:val="24"/>
+          <w:szCs w:val="24"/>
+        </w:rPr>
+        <w:t>sivu (II):</w:t>
+      </w:r>
+      <w:r>
+        <w:rPr>
+          <w:rFonts w:ascii="Times New Roman" w:hAnsi="Times New Roman"/>
+          <w:sz w:val="24"/>
+          <w:szCs w:val="24"/>
+        </w:rPr>
+        <w:t xml:space="preserve"> </w:t>
+      </w:r>
+      <w:r>
+        <w:rPr>
+          <w:rFonts w:ascii="Times New Roman" w:hAnsi="Times New Roman"/>
+          <w:sz w:val="24"/>
+          <w:szCs w:val="24"/>
+        </w:rPr>
+        <w:t>askareiden lista</w:t>
+      </w:r>
+    </w:p>
+    <w:p>
+      <w:pPr>
+        <w:pStyle w:val="Luettelokappale"/>
+        <w:numPr>
+          <w:ilvl w:val="0"/>
+          <w:numId w:val="7"/>
+        </w:numPr>
+        <w:rPr>
+          <w:rFonts w:ascii="Times New Roman" w:hAnsi="Times New Roman"/>
+          <w:sz w:val="24"/>
+          <w:szCs w:val="24"/>
+        </w:rPr>
+      </w:pPr>
+      <w:r>
+        <w:rPr>
+          <w:rFonts w:ascii="Times New Roman" w:hAnsi="Times New Roman"/>
+          <w:sz w:val="24"/>
+          <w:szCs w:val="24"/>
+        </w:rPr>
+        <w:t xml:space="preserve">Listan </w:t>
+      </w:r>
+      <w:r>
+        <w:rPr>
+          <w:rFonts w:ascii="Times New Roman" w:hAnsi="Times New Roman"/>
+          <w:sz w:val="24"/>
+          <w:szCs w:val="24"/>
+        </w:rPr>
+        <w:t>joka riville painonappi/-nappeja</w:t>
+      </w:r>
+      <w:r>
+        <w:rPr>
+          <w:rFonts w:ascii="Times New Roman" w:hAnsi="Times New Roman"/>
+          <w:sz w:val="24"/>
+          <w:szCs w:val="24"/>
+        </w:rPr>
+        <w:t>. Esim.</w:t>
+      </w:r>
+    </w:p>
+    <w:p>
+      <w:pPr>
+        <w:pStyle w:val="Luettelokappale"/>
+        <w:numPr>
+          <w:ilvl w:val="1"/>
+          <w:numId w:val="7"/>
+        </w:numPr>
+        <w:rPr>
+          <w:rFonts w:ascii="Times New Roman" w:hAnsi="Times New Roman"/>
+          <w:sz w:val="24"/>
+          <w:szCs w:val="24"/>
+        </w:rPr>
+      </w:pPr>
+      <w:r>
+        <w:rPr>
+          <w:rFonts w:ascii="Times New Roman" w:hAnsi="Times New Roman"/>
+          <w:sz w:val="24"/>
+          <w:szCs w:val="24"/>
+        </w:rPr>
+        <w:t>sivu (I): henkilölista</w:t>
+      </w:r>
+      <w:r>
+        <w:rPr>
+          <w:rFonts w:ascii="Times New Roman" w:hAnsi="Times New Roman"/>
+          <w:sz w:val="24"/>
+          <w:szCs w:val="24"/>
+        </w:rPr>
+        <w:t>lle painonappi Valitse</w:t>
+      </w:r>
+      <w:r>
+        <w:rPr>
+          <w:rFonts w:ascii="Times New Roman" w:hAnsi="Times New Roman"/>
+          <w:sz w:val="24"/>
+          <w:szCs w:val="24"/>
+        </w:rPr>
+        <w:t xml:space="preserve"> </w:t>
+      </w:r>
+    </w:p>
+    <w:p>
+      <w:pPr>
+        <w:pStyle w:val="Luettelokappale"/>
+        <w:numPr>
+          <w:ilvl w:val="1"/>
+          <w:numId w:val="7"/>
+        </w:numPr>
+        <w:rPr>
+          <w:rFonts w:ascii="Times New Roman" w:hAnsi="Times New Roman"/>
+          <w:sz w:val="24"/>
+          <w:szCs w:val="24"/>
+        </w:rPr>
+      </w:pPr>
+      <w:r>
+        <w:rPr>
+          <w:rFonts w:ascii="Times New Roman" w:hAnsi="Times New Roman"/>
+          <w:sz w:val="24"/>
+          <w:szCs w:val="24"/>
+        </w:rPr>
+        <w:t>sivu (II): askareiden lista</w:t>
+      </w:r>
+      <w:r>
+        <w:rPr>
+          <w:rFonts w:ascii="Times New Roman" w:hAnsi="Times New Roman"/>
+          <w:sz w:val="24"/>
+          <w:szCs w:val="24"/>
+        </w:rPr>
+        <w:t>lle painonapit: Muuta, Poista</w:t>
+      </w:r>
+    </w:p>
+    <w:p>
+      <w:pPr>
+        <w:pStyle w:val="Luettelokappale"/>
+        <w:numPr>
+          <w:ilvl w:val="0"/>
+          <w:numId w:val="7"/>
+        </w:numPr>
+        <w:rPr>
+          <w:rFonts w:ascii="Times New Roman" w:hAnsi="Times New Roman"/>
+          <w:sz w:val="24"/>
+          <w:szCs w:val="24"/>
+        </w:rPr>
+      </w:pPr>
+      <w:proofErr w:type="gramStart"/>
+      <w:r>
+        <w:rPr>
+          <w:rFonts w:ascii="Times New Roman" w:hAnsi="Times New Roman"/>
+          <w:sz w:val="24"/>
+          <w:szCs w:val="24"/>
+        </w:rPr>
+        <w:t>Toiminnon käynnistäminen listan painonapista.</w:t>
+      </w:r>
+      <w:proofErr w:type="gramEnd"/>
+      <w:r>
+        <w:rPr>
+          <w:rFonts w:ascii="Times New Roman" w:hAnsi="Times New Roman"/>
+          <w:sz w:val="24"/>
+          <w:szCs w:val="24"/>
+        </w:rPr>
+        <w:t xml:space="preserve"> Esim. </w:t>
+      </w:r>
+    </w:p>
+    <w:p>
+      <w:pPr>
+        <w:pStyle w:val="Luettelokappale"/>
+        <w:numPr>
+          <w:ilvl w:val="1"/>
+          <w:numId w:val="7"/>
+        </w:numPr>
+        <w:rPr>
+          <w:rFonts w:ascii="Times New Roman" w:hAnsi="Times New Roman"/>
+          <w:sz w:val="24"/>
+          <w:szCs w:val="24"/>
+        </w:rPr>
+      </w:pPr>
+      <w:r>
+        <w:rPr>
+          <w:rFonts w:ascii="Times New Roman" w:hAnsi="Times New Roman"/>
+          <w:sz w:val="24"/>
+          <w:szCs w:val="24"/>
+        </w:rPr>
+        <w:t xml:space="preserve">sivu (I): Valitse </w:t>
+      </w:r>
+    </w:p>
+    <w:p>
+      <w:pPr>
+        <w:pStyle w:val="Luettelokappale"/>
+        <w:numPr>
+          <w:ilvl w:val="1"/>
+          <w:numId w:val="7"/>
+        </w:numPr>
+        <w:rPr>
+          <w:rFonts w:ascii="Times New Roman" w:hAnsi="Times New Roman"/>
+          <w:sz w:val="24"/>
+          <w:szCs w:val="24"/>
+        </w:rPr>
+      </w:pPr>
+      <w:r>
+        <w:rPr>
+          <w:rFonts w:ascii="Times New Roman" w:hAnsi="Times New Roman"/>
+          <w:sz w:val="24"/>
+          <w:szCs w:val="24"/>
+        </w:rPr>
+        <w:t>sivu (II): Muuta, Poista</w:t>
+      </w:r>
+    </w:p>
+    <w:p>
+      <w:pPr>
+        <w:pStyle w:val="Luettelokappale"/>
+        <w:numPr>
+          <w:ilvl w:val="0"/>
+          <w:numId w:val="7"/>
+        </w:numPr>
+        <w:rPr>
+          <w:rFonts w:ascii="Times New Roman" w:hAnsi="Times New Roman"/>
+          <w:sz w:val="24"/>
+          <w:szCs w:val="24"/>
+        </w:rPr>
+      </w:pPr>
+      <w:r>
+        <w:rPr>
+          <w:rFonts w:ascii="Times New Roman" w:hAnsi="Times New Roman"/>
+          <w:sz w:val="24"/>
+          <w:szCs w:val="24"/>
+        </w:rPr>
+        <w:t>Sivulle paino</w:t>
+      </w:r>
+      <w:r>
+        <w:rPr>
+          <w:rFonts w:ascii="Times New Roman" w:hAnsi="Times New Roman"/>
+          <w:sz w:val="24"/>
+          <w:szCs w:val="24"/>
+        </w:rPr>
+        <w:t>nappi</w:t>
+      </w:r>
+    </w:p>
+    <w:p>
+      <w:pPr>
+        <w:pStyle w:val="Luettelokappale"/>
+        <w:numPr>
+          <w:ilvl w:val="1"/>
+          <w:numId w:val="7"/>
+        </w:numPr>
+        <w:rPr>
+          <w:rFonts w:ascii="Times New Roman" w:hAnsi="Times New Roman"/>
+          <w:sz w:val="24"/>
+          <w:szCs w:val="24"/>
+        </w:rPr>
+      </w:pPr>
+      <w:r>
+        <w:rPr>
+          <w:rFonts w:ascii="Times New Roman" w:hAnsi="Times New Roman"/>
+          <w:sz w:val="24"/>
+          <w:szCs w:val="24"/>
+        </w:rPr>
+        <w:t>sivu (II): Lisää, Lopeta</w:t>
+      </w:r>
+    </w:p>
+    <w:p>
+      <w:pPr>
+        <w:pStyle w:val="Luettelokappale"/>
+        <w:numPr>
+          <w:ilvl w:val="1"/>
+          <w:numId w:val="7"/>
+        </w:numPr>
+        <w:rPr>
+          <w:rFonts w:ascii="Times New Roman" w:hAnsi="Times New Roman"/>
+          <w:sz w:val="24"/>
+          <w:szCs w:val="24"/>
+        </w:rPr>
+      </w:pPr>
+      <w:r>
+        <w:rPr>
+          <w:rFonts w:ascii="Times New Roman" w:hAnsi="Times New Roman"/>
+          <w:sz w:val="24"/>
+          <w:szCs w:val="24"/>
+        </w:rPr>
+        <w:t>sivut (III), (IV) ja (V)</w:t>
+      </w:r>
+      <w:r>
+        <w:rPr>
+          <w:rFonts w:ascii="Times New Roman" w:hAnsi="Times New Roman"/>
+          <w:sz w:val="24"/>
+          <w:szCs w:val="24"/>
+        </w:rPr>
+        <w:t>: OK/Peru</w:t>
+      </w:r>
+    </w:p>
+    <w:p>
+      <w:pPr>
+        <w:pStyle w:val="Luettelokappale"/>
+        <w:numPr>
+          <w:ilvl w:val="0"/>
+          <w:numId w:val="7"/>
+        </w:numPr>
+        <w:rPr>
+          <w:rFonts w:ascii="Times New Roman" w:hAnsi="Times New Roman"/>
+          <w:sz w:val="24"/>
+          <w:szCs w:val="24"/>
+        </w:rPr>
+      </w:pPr>
+      <w:proofErr w:type="gramStart"/>
+      <w:r>
+        <w:rPr>
+          <w:rFonts w:ascii="Times New Roman" w:hAnsi="Times New Roman"/>
+          <w:sz w:val="24"/>
+          <w:szCs w:val="24"/>
+        </w:rPr>
+        <w:t xml:space="preserve">Toiminnon käynnistäminen </w:t>
+      </w:r>
+      <w:r>
+        <w:rPr>
+          <w:rFonts w:ascii="Times New Roman" w:hAnsi="Times New Roman"/>
+          <w:sz w:val="24"/>
+          <w:szCs w:val="24"/>
+        </w:rPr>
+        <w:t>sivun painonapista</w:t>
+      </w:r>
+      <w:r>
+        <w:rPr>
+          <w:rFonts w:ascii="Times New Roman" w:hAnsi="Times New Roman"/>
+          <w:sz w:val="24"/>
+          <w:szCs w:val="24"/>
+        </w:rPr>
+        <w:t>.</w:t>
+      </w:r>
+      <w:proofErr w:type="gramEnd"/>
+      <w:r>
+        <w:rPr>
+          <w:rFonts w:ascii="Times New Roman" w:hAnsi="Times New Roman"/>
+          <w:sz w:val="24"/>
+          <w:szCs w:val="24"/>
+        </w:rPr>
+        <w:t xml:space="preserve"> Esim. </w:t>
+      </w:r>
+    </w:p>
+    <w:p>
+      <w:pPr>
+        <w:pStyle w:val="Luettelokappale"/>
+        <w:numPr>
+          <w:ilvl w:val="1"/>
+          <w:numId w:val="7"/>
+        </w:numPr>
+        <w:rPr>
+          <w:rFonts w:ascii="Times New Roman" w:hAnsi="Times New Roman"/>
+          <w:sz w:val="24"/>
+          <w:szCs w:val="24"/>
+        </w:rPr>
+      </w:pPr>
+      <w:r>
+        <w:rPr>
+          <w:rFonts w:ascii="Times New Roman" w:hAnsi="Times New Roman"/>
+          <w:sz w:val="24"/>
+          <w:szCs w:val="24"/>
+        </w:rPr>
+        <w:t>sivu (II): Lisää, Lopeta</w:t>
+      </w:r>
+    </w:p>
+    <w:p>
+      <w:pPr>
+        <w:pStyle w:val="Luettelokappale"/>
+        <w:numPr>
+          <w:ilvl w:val="1"/>
+          <w:numId w:val="7"/>
+        </w:numPr>
+        <w:rPr>
+          <w:rFonts w:ascii="Times New Roman" w:hAnsi="Times New Roman"/>
+          <w:sz w:val="24"/>
+          <w:szCs w:val="24"/>
+        </w:rPr>
+      </w:pPr>
+      <w:r>
+        <w:rPr>
+          <w:rFonts w:ascii="Times New Roman" w:hAnsi="Times New Roman"/>
+          <w:sz w:val="24"/>
+          <w:szCs w:val="24"/>
+        </w:rPr>
+        <w:t xml:space="preserve">sivu </w:t>
+      </w:r>
+      <w:r>
+        <w:rPr>
+          <w:rFonts w:ascii="Times New Roman" w:hAnsi="Times New Roman"/>
+          <w:sz w:val="24"/>
+          <w:szCs w:val="24"/>
+        </w:rPr>
+        <w:t xml:space="preserve">(III), (IV) ja </w:t>
+      </w:r>
+      <w:r>
+        <w:rPr>
+          <w:rFonts w:ascii="Times New Roman" w:hAnsi="Times New Roman"/>
+          <w:sz w:val="24"/>
+          <w:szCs w:val="24"/>
+        </w:rPr>
+        <w:t>(V): OK/Peru</w:t>
+      </w:r>
+    </w:p>
+    <w:p>
+      <w:pPr>
+        <w:pStyle w:val="Luettelokappale"/>
+        <w:numPr>
+          <w:ilvl w:val="0"/>
+          <w:numId w:val="7"/>
+        </w:numPr>
+        <w:rPr>
+          <w:rFonts w:ascii="Times New Roman" w:hAnsi="Times New Roman"/>
+          <w:sz w:val="24"/>
+          <w:szCs w:val="24"/>
+        </w:rPr>
+      </w:pPr>
+      <w:proofErr w:type="spellStart"/>
+      <w:r>
+        <w:rPr>
+          <w:rFonts w:ascii="Times New Roman" w:hAnsi="Times New Roman"/>
+          <w:sz w:val="24"/>
+          <w:szCs w:val="24"/>
+        </w:rPr>
+        <w:t>Alasvetovalikko</w:t>
+      </w:r>
+      <w:proofErr w:type="spellEnd"/>
+      <w:r>
+        <w:rPr>
+          <w:rFonts w:ascii="Times New Roman" w:hAnsi="Times New Roman"/>
+          <w:sz w:val="24"/>
+          <w:szCs w:val="24"/>
+        </w:rPr>
+        <w:t>, josta kentän arvo valitaan</w:t>
+      </w:r>
+      <w:r>
+        <w:rPr>
+          <w:rFonts w:ascii="Times New Roman" w:hAnsi="Times New Roman"/>
+          <w:sz w:val="24"/>
+          <w:szCs w:val="24"/>
+        </w:rPr>
+        <w:t>. Esim.</w:t>
+      </w:r>
+    </w:p>
+    <w:p>
+      <w:pPr>
+        <w:pStyle w:val="Luettelokappale"/>
+        <w:numPr>
+          <w:ilvl w:val="1"/>
+          <w:numId w:val="7"/>
+        </w:numPr>
+        <w:rPr>
+          <w:rFonts w:ascii="Times New Roman" w:hAnsi="Times New Roman"/>
+          <w:sz w:val="24"/>
+          <w:szCs w:val="24"/>
+        </w:rPr>
+      </w:pPr>
+      <w:r>
+        <w:rPr>
+          <w:rFonts w:ascii="Times New Roman" w:hAnsi="Times New Roman"/>
+          <w:sz w:val="24"/>
+          <w:szCs w:val="24"/>
+        </w:rPr>
+        <w:t>sivut (III) ja (IV): kentät ”</w:t>
+      </w:r>
+      <w:proofErr w:type="spellStart"/>
+      <w:r>
+        <w:rPr>
+          <w:rFonts w:ascii="Times New Roman" w:hAnsi="Times New Roman"/>
+          <w:sz w:val="24"/>
+          <w:szCs w:val="24"/>
+        </w:rPr>
+        <w:t>ta</w:t>
+      </w:r>
+      <w:r>
+        <w:rPr>
+          <w:rFonts w:ascii="Times New Roman" w:hAnsi="Times New Roman"/>
+          <w:sz w:val="24"/>
+          <w:szCs w:val="24"/>
+        </w:rPr>
+        <w:t>rkeysasteen_nimi</w:t>
+      </w:r>
+      <w:proofErr w:type="spellEnd"/>
+      <w:r>
+        <w:rPr>
+          <w:rFonts w:ascii="Times New Roman" w:hAnsi="Times New Roman"/>
+          <w:sz w:val="24"/>
+          <w:szCs w:val="24"/>
+        </w:rPr>
+        <w:t>”, ”</w:t>
+      </w:r>
+      <w:proofErr w:type="spellStart"/>
+      <w:r>
+        <w:rPr>
+          <w:rFonts w:ascii="Times New Roman" w:hAnsi="Times New Roman"/>
+          <w:sz w:val="24"/>
+          <w:szCs w:val="24"/>
+        </w:rPr>
+        <w:t>luokan_nimi</w:t>
+      </w:r>
+      <w:proofErr w:type="spellEnd"/>
+      <w:r>
+        <w:rPr>
+          <w:rFonts w:ascii="Times New Roman" w:hAnsi="Times New Roman"/>
+          <w:sz w:val="24"/>
+          <w:szCs w:val="24"/>
+        </w:rPr>
+        <w:t>”</w:t>
+      </w:r>
+    </w:p>
     <w:sectPr>
       <w:pgSz w:w="11906" w:h="16838"/>
       <w:pgMar w:top="1417" w:right="1134" w:bottom="1417" w:left="1134" w:header="708" w:footer="708" w:gutter="0"/>
@@ -7262,6 +8866,184 @@
 <file path=word/numbering.xml><?xml version="1.0" encoding="utf-8"?>
 <w:numbering xmlns:ve="http://schemas.openxmlformats.org/markup-compatibility/2006" xmlns:o="urn:schemas-microsoft-com:office:office" xmlns:r="http://schemas.openxmlformats.org/officeDocument/2006/relationships" xmlns:m="http://schemas.openxmlformats.org/officeDocument/2006/math" xmlns:v="urn:schemas-microsoft-com:vml" xmlns:wp="http://schemas.openxmlformats.org/drawingml/2006/wordprocessingDrawing" xmlns:w10="urn:schemas-microsoft-com:office:word" xmlns:w="http://schemas.openxmlformats.org/wordprocessingml/2006/main" xmlns:wne="http://schemas.microsoft.com/office/word/2006/wordml">
   <w:abstractNum w:abstractNumId="0">
+    <w:nsid w:val="090A731B"/>
+    <w:multiLevelType w:val="hybridMultilevel"/>
+    <w:tmpl w:val="2D9C0F46"/>
+    <w:lvl w:ilvl="0" w:tplc="040B0015">
+      <w:start w:val="1"/>
+      <w:numFmt w:val="upperLetter"/>
+      <w:lvlText w:val="%1."/>
+      <w:lvlJc w:val="left"/>
+      <w:pPr>
+        <w:ind w:left="720" w:hanging="360"/>
+      </w:pPr>
+      <w:rPr>
+        <w:rFonts w:hint="default"/>
+      </w:rPr>
+    </w:lvl>
+    <w:lvl w:ilvl="1" w:tplc="040B0019">
+      <w:start w:val="1"/>
+      <w:numFmt w:val="lowerLetter"/>
+      <w:lvlText w:val="%2."/>
+      <w:lvlJc w:val="left"/>
+      <w:pPr>
+        <w:ind w:left="1440" w:hanging="360"/>
+      </w:pPr>
+    </w:lvl>
+    <w:lvl w:ilvl="2" w:tplc="040B001B" w:tentative="1">
+      <w:start w:val="1"/>
+      <w:numFmt w:val="lowerRoman"/>
+      <w:lvlText w:val="%3."/>
+      <w:lvlJc w:val="right"/>
+      <w:pPr>
+        <w:ind w:left="2160" w:hanging="180"/>
+      </w:pPr>
+    </w:lvl>
+    <w:lvl w:ilvl="3" w:tplc="040B000F" w:tentative="1">
+      <w:start w:val="1"/>
+      <w:numFmt w:val="decimal"/>
+      <w:lvlText w:val="%4."/>
+      <w:lvlJc w:val="left"/>
+      <w:pPr>
+        <w:ind w:left="2880" w:hanging="360"/>
+      </w:pPr>
+    </w:lvl>
+    <w:lvl w:ilvl="4" w:tplc="040B0019" w:tentative="1">
+      <w:start w:val="1"/>
+      <w:numFmt w:val="lowerLetter"/>
+      <w:lvlText w:val="%5."/>
+      <w:lvlJc w:val="left"/>
+      <w:pPr>
+        <w:ind w:left="3600" w:hanging="360"/>
+      </w:pPr>
+    </w:lvl>
+    <w:lvl w:ilvl="5" w:tplc="040B001B" w:tentative="1">
+      <w:start w:val="1"/>
+      <w:numFmt w:val="lowerRoman"/>
+      <w:lvlText w:val="%6."/>
+      <w:lvlJc w:val="right"/>
+      <w:pPr>
+        <w:ind w:left="4320" w:hanging="180"/>
+      </w:pPr>
+    </w:lvl>
+    <w:lvl w:ilvl="6" w:tplc="040B000F" w:tentative="1">
+      <w:start w:val="1"/>
+      <w:numFmt w:val="decimal"/>
+      <w:lvlText w:val="%7."/>
+      <w:lvlJc w:val="left"/>
+      <w:pPr>
+        <w:ind w:left="5040" w:hanging="360"/>
+      </w:pPr>
+    </w:lvl>
+    <w:lvl w:ilvl="7" w:tplc="040B0019" w:tentative="1">
+      <w:start w:val="1"/>
+      <w:numFmt w:val="lowerLetter"/>
+      <w:lvlText w:val="%8."/>
+      <w:lvlJc w:val="left"/>
+      <w:pPr>
+        <w:ind w:left="5760" w:hanging="360"/>
+      </w:pPr>
+    </w:lvl>
+    <w:lvl w:ilvl="8" w:tplc="040B001B" w:tentative="1">
+      <w:start w:val="1"/>
+      <w:numFmt w:val="lowerRoman"/>
+      <w:lvlText w:val="%9."/>
+      <w:lvlJc w:val="right"/>
+      <w:pPr>
+        <w:ind w:left="6480" w:hanging="180"/>
+      </w:pPr>
+    </w:lvl>
+  </w:abstractNum>
+  <w:abstractNum w:abstractNumId="1">
+    <w:nsid w:val="0EA03FCD"/>
+    <w:multiLevelType w:val="hybridMultilevel"/>
+    <w:tmpl w:val="68DE7518"/>
+    <w:lvl w:ilvl="0" w:tplc="040B000F">
+      <w:start w:val="1"/>
+      <w:numFmt w:val="decimal"/>
+      <w:lvlText w:val="%1."/>
+      <w:lvlJc w:val="left"/>
+      <w:pPr>
+        <w:ind w:left="720" w:hanging="360"/>
+      </w:pPr>
+      <w:rPr>
+        <w:rFonts w:hint="default"/>
+      </w:rPr>
+    </w:lvl>
+    <w:lvl w:ilvl="1" w:tplc="040B0019">
+      <w:start w:val="1"/>
+      <w:numFmt w:val="lowerLetter"/>
+      <w:lvlText w:val="%2."/>
+      <w:lvlJc w:val="left"/>
+      <w:pPr>
+        <w:ind w:left="1440" w:hanging="360"/>
+      </w:pPr>
+    </w:lvl>
+    <w:lvl w:ilvl="2" w:tplc="040B001B" w:tentative="1">
+      <w:start w:val="1"/>
+      <w:numFmt w:val="lowerRoman"/>
+      <w:lvlText w:val="%3."/>
+      <w:lvlJc w:val="right"/>
+      <w:pPr>
+        <w:ind w:left="2160" w:hanging="180"/>
+      </w:pPr>
+    </w:lvl>
+    <w:lvl w:ilvl="3" w:tplc="040B000F" w:tentative="1">
+      <w:start w:val="1"/>
+      <w:numFmt w:val="decimal"/>
+      <w:lvlText w:val="%4."/>
+      <w:lvlJc w:val="left"/>
+      <w:pPr>
+        <w:ind w:left="2880" w:hanging="360"/>
+      </w:pPr>
+    </w:lvl>
+    <w:lvl w:ilvl="4" w:tplc="040B0019" w:tentative="1">
+      <w:start w:val="1"/>
+      <w:numFmt w:val="lowerLetter"/>
+      <w:lvlText w:val="%5."/>
+      <w:lvlJc w:val="left"/>
+      <w:pPr>
+        <w:ind w:left="3600" w:hanging="360"/>
+      </w:pPr>
+    </w:lvl>
+    <w:lvl w:ilvl="5" w:tplc="040B001B" w:tentative="1">
+      <w:start w:val="1"/>
+      <w:numFmt w:val="lowerRoman"/>
+      <w:lvlText w:val="%6."/>
+      <w:lvlJc w:val="right"/>
+      <w:pPr>
+        <w:ind w:left="4320" w:hanging="180"/>
+      </w:pPr>
+    </w:lvl>
+    <w:lvl w:ilvl="6" w:tplc="040B000F" w:tentative="1">
+      <w:start w:val="1"/>
+      <w:numFmt w:val="decimal"/>
+      <w:lvlText w:val="%7."/>
+      <w:lvlJc w:val="left"/>
+      <w:pPr>
+        <w:ind w:left="5040" w:hanging="360"/>
+      </w:pPr>
+    </w:lvl>
+    <w:lvl w:ilvl="7" w:tplc="040B0019" w:tentative="1">
+      <w:start w:val="1"/>
+      <w:numFmt w:val="lowerLetter"/>
+      <w:lvlText w:val="%8."/>
+      <w:lvlJc w:val="left"/>
+      <w:pPr>
+        <w:ind w:left="5760" w:hanging="360"/>
+      </w:pPr>
+    </w:lvl>
+    <w:lvl w:ilvl="8" w:tplc="040B001B" w:tentative="1">
+      <w:start w:val="1"/>
+      <w:numFmt w:val="lowerRoman"/>
+      <w:lvlText w:val="%9."/>
+      <w:lvlJc w:val="right"/>
+      <w:pPr>
+        <w:ind w:left="6480" w:hanging="180"/>
+      </w:pPr>
+    </w:lvl>
+  </w:abstractNum>
+  <w:abstractNum w:abstractNumId="2">
     <w:nsid w:val="17171472"/>
     <w:multiLevelType w:val="hybridMultilevel"/>
     <w:tmpl w:val="4170B89A"/>
@@ -7374,7 +9156,7 @@
       </w:rPr>
     </w:lvl>
   </w:abstractNum>
-  <w:abstractNum w:abstractNumId="1">
+  <w:abstractNum w:abstractNumId="3">
     <w:nsid w:val="2C35294B"/>
     <w:multiLevelType w:val="hybridMultilevel"/>
     <w:tmpl w:val="C46AC344"/>
@@ -7487,7 +9269,7 @@
       </w:rPr>
     </w:lvl>
   </w:abstractNum>
-  <w:abstractNum w:abstractNumId="2">
+  <w:abstractNum w:abstractNumId="4">
     <w:nsid w:val="2F616358"/>
     <w:multiLevelType w:val="hybridMultilevel"/>
     <w:tmpl w:val="E0F49D10"/>
@@ -7600,7 +9382,7 @@
       </w:rPr>
     </w:lvl>
   </w:abstractNum>
-  <w:abstractNum w:abstractNumId="3">
+  <w:abstractNum w:abstractNumId="5">
     <w:nsid w:val="43E0278A"/>
     <w:multiLevelType w:val="hybridMultilevel"/>
     <w:tmpl w:val="3EE66A78"/>
@@ -7713,7 +9495,7 @@
       </w:rPr>
     </w:lvl>
   </w:abstractNum>
-  <w:abstractNum w:abstractNumId="4">
+  <w:abstractNum w:abstractNumId="6">
     <w:nsid w:val="50284E64"/>
     <w:multiLevelType w:val="multilevel"/>
     <w:tmpl w:val="431A9F8E"/>
@@ -7863,18 +9645,24 @@
     </w:lvl>
   </w:abstractNum>
   <w:num w:numId="1">
+    <w:abstractNumId w:val="6"/>
+  </w:num>
+  <w:num w:numId="2">
+    <w:abstractNumId w:val="5"/>
+  </w:num>
+  <w:num w:numId="3">
     <w:abstractNumId w:val="4"/>
   </w:num>
-  <w:num w:numId="2">
+  <w:num w:numId="4">
     <w:abstractNumId w:val="3"/>
   </w:num>
-  <w:num w:numId="3">
+  <w:num w:numId="5">
     <w:abstractNumId w:val="2"/>
   </w:num>
-  <w:num w:numId="4">
+  <w:num w:numId="6">
     <w:abstractNumId w:val="1"/>
   </w:num>
-  <w:num w:numId="5">
+  <w:num w:numId="7">
     <w:abstractNumId w:val="0"/>
   </w:num>
 </w:numbering>

</xml_diff>